<commit_message>
update DECKS to inser in HTML
</commit_message>
<xml_diff>
--- a/DECKS/news.docx
+++ b/DECKS/news.docx
@@ -2,6 +2,430 @@
 <file path=word/document.xml><?xml version="1.0" encoding="utf-8"?>
 <w:document xmlns:wpc="http://schemas.microsoft.com/office/word/2010/wordprocessingCanvas" xmlns:mc="http://schemas.openxmlformats.org/markup-compatibility/2006" xmlns:o="urn:schemas-microsoft-com:office:office" xmlns:r="http://schemas.openxmlformats.org/officeDocument/2006/relationships" xmlns:m="http://schemas.openxmlformats.org/officeDocument/2006/math" xmlns:v="urn:schemas-microsoft-com:vml" xmlns:wp14="http://schemas.microsoft.com/office/word/2010/wordprocessingDrawing" xmlns:wp="http://schemas.openxmlformats.org/drawingml/2006/wordprocessingDrawing" xmlns:w10="urn:schemas-microsoft-com:office:word" xmlns:w="http://schemas.openxmlformats.org/wordprocessingml/2006/main" xmlns:w14="http://schemas.microsoft.com/office/word/2010/wordml" xmlns:w15="http://schemas.microsoft.com/office/word/2012/wordml" xmlns:wpg="http://schemas.microsoft.com/office/word/2010/wordprocessingGroup" xmlns:wpi="http://schemas.microsoft.com/office/word/2010/wordprocessingInk" xmlns:wne="http://schemas.microsoft.com/office/word/2006/wordml" xmlns:wps="http://schemas.microsoft.com/office/word/2010/wordprocessingShape" mc:Ignorable="w14 w15 wp14">
   <w:body>
+    <w:p>
+      <w:pPr>
+        <w:pStyle w:val="Heading1"/>
+      </w:pPr>
+      <w:r>
+        <w:t xml:space="preserve">AIFA – Fitness Artificial Intelligence </w:t>
+      </w:r>
+    </w:p>
+    <w:p>
+      <w:pPr>
+        <w:rPr>
+          <w:rFonts w:ascii="Times New Roman" w:hAnsi="Times New Roman" w:cs="Times New Roman"/>
+          <w:sz w:val="24"/>
+          <w:szCs w:val="24"/>
+        </w:rPr>
+      </w:pPr>
+      <w:r>
+        <w:rPr>
+          <w:rFonts w:ascii="Times New Roman" w:hAnsi="Times New Roman" w:cs="Times New Roman"/>
+          <w:sz w:val="24"/>
+          <w:szCs w:val="24"/>
+        </w:rPr>
+        <w:t>LOGO</w:t>
+      </w:r>
+    </w:p>
+    <w:p>
+      <w:pPr>
+        <w:rPr>
+          <w:rFonts w:ascii="Times New Roman" w:hAnsi="Times New Roman" w:cs="Times New Roman"/>
+          <w:sz w:val="24"/>
+          <w:szCs w:val="24"/>
+        </w:rPr>
+      </w:pPr>
+    </w:p>
+    <w:p>
+      <w:pPr>
+        <w:rPr>
+          <w:rFonts w:ascii="Times New Roman" w:hAnsi="Times New Roman" w:cs="Times New Roman"/>
+          <w:b/>
+          <w:sz w:val="24"/>
+          <w:szCs w:val="24"/>
+        </w:rPr>
+      </w:pPr>
+      <w:r>
+        <w:rPr>
+          <w:rFonts w:ascii="Times New Roman" w:hAnsi="Times New Roman" w:cs="Times New Roman"/>
+          <w:b/>
+          <w:sz w:val="24"/>
+          <w:szCs w:val="24"/>
+        </w:rPr>
+        <w:t xml:space="preserve">Navigation </w:t>
+      </w:r>
+    </w:p>
+    <w:p>
+      <w:pPr>
+        <w:rPr>
+          <w:rFonts w:ascii="Times New Roman" w:hAnsi="Times New Roman" w:cs="Times New Roman"/>
+          <w:sz w:val="24"/>
+          <w:szCs w:val="24"/>
+        </w:rPr>
+      </w:pPr>
+    </w:p>
+    <w:p>
+      <w:pPr>
+        <w:rPr>
+          <w:rFonts w:ascii="Times New Roman" w:hAnsi="Times New Roman" w:cs="Times New Roman"/>
+          <w:b/>
+          <w:sz w:val="24"/>
+          <w:szCs w:val="24"/>
+        </w:rPr>
+      </w:pPr>
+      <w:proofErr w:type="spellStart"/>
+      <w:r>
+        <w:rPr>
+          <w:rFonts w:ascii="Times New Roman" w:hAnsi="Times New Roman" w:cs="Times New Roman"/>
+          <w:b/>
+          <w:sz w:val="24"/>
+          <w:szCs w:val="24"/>
+        </w:rPr>
+        <w:t>Div</w:t>
+      </w:r>
+      <w:proofErr w:type="spellEnd"/>
+      <w:r>
+        <w:rPr>
+          <w:rFonts w:ascii="Times New Roman" w:hAnsi="Times New Roman" w:cs="Times New Roman"/>
+          <w:b/>
+          <w:sz w:val="24"/>
+          <w:szCs w:val="24"/>
+        </w:rPr>
+        <w:t xml:space="preserve"> content wrapper</w:t>
+      </w:r>
+    </w:p>
+    <w:p>
+      <w:pPr>
+        <w:rPr>
+          <w:rFonts w:ascii="Times New Roman" w:hAnsi="Times New Roman" w:cs="Times New Roman"/>
+          <w:b/>
+          <w:sz w:val="24"/>
+          <w:szCs w:val="24"/>
+        </w:rPr>
+      </w:pPr>
+      <w:proofErr w:type="gramStart"/>
+      <w:r>
+        <w:rPr>
+          <w:rFonts w:ascii="Times New Roman" w:hAnsi="Times New Roman" w:cs="Times New Roman"/>
+          <w:b/>
+          <w:sz w:val="24"/>
+          <w:szCs w:val="24"/>
+        </w:rPr>
+        <w:t>banner</w:t>
+      </w:r>
+      <w:proofErr w:type="gramEnd"/>
+    </w:p>
+    <w:p>
+      <w:pPr>
+        <w:ind w:left="720"/>
+        <w:rPr>
+          <w:b/>
+          <w:lang w:val="en"/>
+        </w:rPr>
+      </w:pPr>
+    </w:p>
+    <w:p>
+      <w:pPr>
+        <w:ind w:left="720"/>
+        <w:rPr>
+          <w:b/>
+          <w:lang w:val="en"/>
+        </w:rPr>
+      </w:pPr>
+      <w:r>
+        <w:rPr>
+          <w:b/>
+          <w:lang w:val="en"/>
+        </w:rPr>
+        <w:t>Section main</w:t>
+      </w:r>
+    </w:p>
+    <w:p>
+      <w:pPr>
+        <w:ind w:left="1440"/>
+        <w:rPr>
+          <w:b/>
+          <w:lang w:val="en"/>
+        </w:rPr>
+      </w:pPr>
+      <w:proofErr w:type="gramStart"/>
+      <w:r>
+        <w:rPr>
+          <w:b/>
+          <w:lang w:val="en"/>
+        </w:rPr>
+        <w:t>section</w:t>
+      </w:r>
+      <w:proofErr w:type="gramEnd"/>
+      <w:r>
+        <w:rPr>
+          <w:b/>
+          <w:lang w:val="en"/>
+        </w:rPr>
+        <w:t xml:space="preserve"> 1</w:t>
+      </w:r>
+    </w:p>
+    <w:p>
+      <w:pPr>
+        <w:ind w:left="1440"/>
+        <w:rPr>
+          <w:b/>
+          <w:lang w:val="en"/>
+        </w:rPr>
+      </w:pPr>
+    </w:p>
+    <w:p>
+      <w:pPr>
+        <w:ind w:left="1440"/>
+        <w:rPr>
+          <w:b/>
+          <w:lang w:val="en"/>
+        </w:rPr>
+      </w:pPr>
+      <w:r>
+        <w:rPr>
+          <w:b/>
+          <w:lang w:val="en"/>
+        </w:rPr>
+        <w:t>Section 2</w:t>
+      </w:r>
+    </w:p>
+    <w:p>
+      <w:pPr>
+        <w:ind w:left="1440"/>
+        <w:rPr>
+          <w:b/>
+          <w:lang w:val="en"/>
+        </w:rPr>
+      </w:pPr>
+      <w:r>
+        <w:rPr>
+          <w:b/>
+          <w:lang w:val="en"/>
+        </w:rPr>
+        <w:t>Section 3</w:t>
+      </w:r>
+    </w:p>
+    <w:p>
+      <w:pPr>
+        <w:ind w:left="1440"/>
+        <w:rPr>
+          <w:b/>
+          <w:lang w:val="en"/>
+        </w:rPr>
+      </w:pPr>
+      <w:r>
+        <w:rPr>
+          <w:b/>
+          <w:lang w:val="en"/>
+        </w:rPr>
+        <w:t>Section 4</w:t>
+      </w:r>
+    </w:p>
+    <w:p>
+      <w:pPr>
+        <w:ind w:left="1440"/>
+        <w:rPr>
+          <w:b/>
+          <w:lang w:val="en"/>
+        </w:rPr>
+      </w:pPr>
+      <w:r>
+        <w:rPr>
+          <w:b/>
+          <w:lang w:val="en"/>
+        </w:rPr>
+        <w:t>Section 5</w:t>
+      </w:r>
+    </w:p>
+    <w:p>
+      <w:pPr>
+        <w:ind w:left="720"/>
+        <w:rPr>
+          <w:b/>
+        </w:rPr>
+      </w:pPr>
+    </w:p>
+    <w:p>
+      <w:pPr>
+        <w:ind w:left="720"/>
+        <w:rPr>
+          <w:b/>
+        </w:rPr>
+      </w:pPr>
+      <w:proofErr w:type="gramStart"/>
+      <w:r>
+        <w:rPr>
+          <w:b/>
+        </w:rPr>
+        <w:t>aside</w:t>
+      </w:r>
+      <w:proofErr w:type="gramEnd"/>
+    </w:p>
+    <w:p>
+      <w:pPr>
+        <w:ind w:left="1440"/>
+        <w:rPr>
+          <w:b/>
+        </w:rPr>
+      </w:pPr>
+      <w:r>
+        <w:rPr>
+          <w:b/>
+        </w:rPr>
+        <w:t xml:space="preserve">Section most popular </w:t>
+      </w:r>
+      <w:proofErr w:type="spellStart"/>
+      <w:r>
+        <w:rPr>
+          <w:b/>
+        </w:rPr>
+        <w:t>suppliments</w:t>
+      </w:r>
+      <w:proofErr w:type="spellEnd"/>
+    </w:p>
+    <w:p>
+      <w:pPr>
+        <w:pStyle w:val="Heading2"/>
+        <w:ind w:left="1440"/>
+      </w:pPr>
+      <w:r>
+        <w:t>MOST POPULAR SUPLIMENTS</w:t>
+      </w:r>
+    </w:p>
+    <w:p>
+      <w:pPr>
+        <w:ind w:left="1440"/>
+        <w:rPr>
+          <w:b/>
+          <w:lang w:val="en"/>
+        </w:rPr>
+      </w:pPr>
+    </w:p>
+    <w:p>
+      <w:pPr>
+        <w:ind w:left="1440"/>
+        <w:rPr>
+          <w:b/>
+          <w:lang w:val="en"/>
+        </w:rPr>
+      </w:pPr>
+      <w:r>
+        <w:rPr>
+          <w:b/>
+          <w:lang w:val="en"/>
+        </w:rPr>
+        <w:t xml:space="preserve">Section </w:t>
+      </w:r>
+      <w:r>
+        <w:rPr>
+          <w:b/>
+          <w:lang w:val="en"/>
+        </w:rPr>
+        <w:t xml:space="preserve">other </w:t>
+      </w:r>
+      <w:r>
+        <w:rPr>
+          <w:b/>
+          <w:lang w:val="en"/>
+        </w:rPr>
+        <w:t>adds</w:t>
+      </w:r>
+    </w:p>
+    <w:p>
+      <w:pPr>
+        <w:ind w:left="1440"/>
+        <w:rPr>
+          <w:lang w:val="en"/>
+        </w:rPr>
+      </w:pPr>
+      <w:r>
+        <w:rPr>
+          <w:lang w:val="en"/>
+        </w:rPr>
+        <w:t xml:space="preserve">Advertisements </w:t>
+      </w:r>
+    </w:p>
+    <w:p>
+      <w:pPr>
+        <w:ind w:left="1440"/>
+      </w:pPr>
+    </w:p>
+    <w:p>
+      <w:pPr>
+        <w:ind w:left="1440"/>
+        <w:rPr>
+          <w:b/>
+          <w:lang w:val="en"/>
+        </w:rPr>
+      </w:pPr>
+      <w:r>
+        <w:rPr>
+          <w:b/>
+          <w:lang w:val="en"/>
+        </w:rPr>
+        <w:t>Section social network links</w:t>
+      </w:r>
+    </w:p>
+    <w:p>
+      <w:pPr>
+        <w:ind w:left="1440"/>
+        <w:rPr>
+          <w:lang w:val="en"/>
+        </w:rPr>
+      </w:pPr>
+      <w:r>
+        <w:rPr>
+          <w:lang w:val="en"/>
+        </w:rPr>
+        <w:t>Facebook</w:t>
+      </w:r>
+    </w:p>
+    <w:p>
+      <w:pPr>
+        <w:ind w:left="1440"/>
+        <w:rPr>
+          <w:lang w:val="en"/>
+        </w:rPr>
+      </w:pPr>
+      <w:r>
+        <w:rPr>
+          <w:lang w:val="en"/>
+        </w:rPr>
+        <w:t>Twitter</w:t>
+      </w:r>
+    </w:p>
+    <w:p>
+      <w:pPr>
+        <w:ind w:left="1440"/>
+        <w:rPr>
+          <w:lang w:val="en"/>
+        </w:rPr>
+      </w:pPr>
+      <w:proofErr w:type="spellStart"/>
+      <w:r>
+        <w:rPr>
+          <w:lang w:val="en"/>
+        </w:rPr>
+        <w:t>Youtube</w:t>
+      </w:r>
+      <w:proofErr w:type="spellEnd"/>
+    </w:p>
+    <w:p>
+      <w:pPr>
+        <w:ind w:left="1440"/>
+        <w:rPr>
+          <w:lang w:val="en"/>
+        </w:rPr>
+      </w:pPr>
+      <w:r>
+        <w:rPr>
+          <w:lang w:val="en"/>
+        </w:rPr>
+        <w:t>Instagram</w:t>
+      </w:r>
+    </w:p>
+    <w:p/>
     <w:p>
       <w:bookmarkStart w:id="0" w:name="_GoBack"/>
       <w:bookmarkEnd w:id="0"/>
@@ -409,6 +833,50 @@
   <w:style w:type="paragraph" w:default="1" w:styleId="Normal">
     <w:name w:val="Normal"/>
     <w:qFormat/>
+    <w:rsid w:val="003D7E5E"/>
+  </w:style>
+  <w:style w:type="paragraph" w:styleId="Heading1">
+    <w:name w:val="heading 1"/>
+    <w:basedOn w:val="Normal"/>
+    <w:link w:val="Heading1Char"/>
+    <w:uiPriority w:val="9"/>
+    <w:qFormat/>
+    <w:rsid w:val="003D7E5E"/>
+    <w:pPr>
+      <w:spacing w:before="100" w:beforeAutospacing="1" w:after="100" w:afterAutospacing="1" w:line="240" w:lineRule="auto"/>
+      <w:outlineLvl w:val="0"/>
+    </w:pPr>
+    <w:rPr>
+      <w:rFonts w:ascii="Times New Roman" w:eastAsia="Times New Roman" w:hAnsi="Times New Roman" w:cs="Times New Roman"/>
+      <w:b/>
+      <w:bCs/>
+      <w:kern w:val="36"/>
+      <w:sz w:val="48"/>
+      <w:szCs w:val="48"/>
+      <w:lang w:eastAsia="en-IE"/>
+    </w:rPr>
+  </w:style>
+  <w:style w:type="paragraph" w:styleId="Heading2">
+    <w:name w:val="heading 2"/>
+    <w:basedOn w:val="Normal"/>
+    <w:next w:val="Normal"/>
+    <w:link w:val="Heading2Char"/>
+    <w:uiPriority w:val="9"/>
+    <w:unhideWhenUsed/>
+    <w:qFormat/>
+    <w:rsid w:val="003D7E5E"/>
+    <w:pPr>
+      <w:keepNext/>
+      <w:keepLines/>
+      <w:spacing w:before="40" w:after="0"/>
+      <w:outlineLvl w:val="1"/>
+    </w:pPr>
+    <w:rPr>
+      <w:rFonts w:asciiTheme="majorHAnsi" w:eastAsiaTheme="majorEastAsia" w:hAnsiTheme="majorHAnsi" w:cstheme="majorBidi"/>
+      <w:color w:val="2E74B5" w:themeColor="accent1" w:themeShade="BF"/>
+      <w:sz w:val="26"/>
+      <w:szCs w:val="26"/>
+    </w:rPr>
   </w:style>
   <w:style w:type="character" w:default="1" w:styleId="DefaultParagraphFont">
     <w:name w:val="Default Paragraph Font"/>
@@ -436,6 +904,35 @@
     <w:uiPriority w:val="99"/>
     <w:semiHidden/>
     <w:unhideWhenUsed/>
+  </w:style>
+  <w:style w:type="character" w:customStyle="1" w:styleId="Heading1Char">
+    <w:name w:val="Heading 1 Char"/>
+    <w:basedOn w:val="DefaultParagraphFont"/>
+    <w:link w:val="Heading1"/>
+    <w:uiPriority w:val="9"/>
+    <w:rsid w:val="003D7E5E"/>
+    <w:rPr>
+      <w:rFonts w:ascii="Times New Roman" w:eastAsia="Times New Roman" w:hAnsi="Times New Roman" w:cs="Times New Roman"/>
+      <w:b/>
+      <w:bCs/>
+      <w:kern w:val="36"/>
+      <w:sz w:val="48"/>
+      <w:szCs w:val="48"/>
+      <w:lang w:eastAsia="en-IE"/>
+    </w:rPr>
+  </w:style>
+  <w:style w:type="character" w:customStyle="1" w:styleId="Heading2Char">
+    <w:name w:val="Heading 2 Char"/>
+    <w:basedOn w:val="DefaultParagraphFont"/>
+    <w:link w:val="Heading2"/>
+    <w:uiPriority w:val="9"/>
+    <w:rsid w:val="003D7E5E"/>
+    <w:rPr>
+      <w:rFonts w:asciiTheme="majorHAnsi" w:eastAsiaTheme="majorEastAsia" w:hAnsiTheme="majorHAnsi" w:cstheme="majorBidi"/>
+      <w:color w:val="2E74B5" w:themeColor="accent1" w:themeShade="BF"/>
+      <w:sz w:val="26"/>
+      <w:szCs w:val="26"/>
+    </w:rPr>
   </w:style>
 </w:styles>
 </file>

</xml_diff>